<commit_message>
Add next version of pdf flyer
</commit_message>
<xml_diff>
--- a/orga/Softwerkskammer_Jena_Developers_Meetup_004_Test_Paradise.docx
+++ b/orga/Softwerkskammer_Jena_Developers_Meetup_004_Test_Paradise.docx
@@ -512,7 +512,19 @@
           <w:sz w:val="40"/>
           <w:szCs w:val="40"/>
         </w:rPr>
-        <w:t>Escape to Jena’s Test Paradise</w:t>
+        <w:t>Escape to Test Paradise</w:t>
+      </w:r>
+      <w:r>
+        <w:rPr>
+          <w:rFonts w:ascii="Helvetica" w:eastAsia="Times New Roman" w:hAnsi="Helvetica" w:cs="Helvetica"/>
+          <w:b/>
+          <w:bCs/>
+          <w:spacing w:val="-11"/>
+          <w:kern w:val="36"/>
+          <w:sz w:val="40"/>
+          <w:szCs w:val="40"/>
+        </w:rPr>
+        <w:t xml:space="preserve"> Jena</w:t>
       </w:r>
     </w:p>
     <w:p>
@@ -825,31 +837,63 @@
           <w:sz w:val="22"/>
           <w:lang w:val="de-DE"/>
         </w:rPr>
-        <w:t xml:space="preserve">Wir möchten an diesem Abend mit Euch gemeinsam </w:t>
-      </w:r>
-      <w:r>
-        <w:rPr>
-          <w:rFonts w:ascii="Helvetica" w:hAnsi="Helvetica" w:cs="Helvetica"/>
-          <w:sz w:val="22"/>
-          <w:lang w:val="de-DE"/>
-        </w:rPr>
-        <w:t xml:space="preserve">den Schwerpunkt auf </w:t>
-      </w:r>
-      <w:r>
-        <w:rPr>
-          <w:rFonts w:ascii="Helvetica" w:hAnsi="Helvetica" w:cs="Helvetica"/>
-          <w:sz w:val="22"/>
-          <w:lang w:val="de-DE"/>
-        </w:rPr>
-        <w:t>das Testen im agilen Entwicklungsumfeld</w:t>
-      </w:r>
-      <w:r>
-        <w:rPr>
-          <w:rFonts w:ascii="Helvetica" w:hAnsi="Helvetica" w:cs="Helvetica"/>
-          <w:sz w:val="22"/>
-          <w:lang w:val="de-DE"/>
-        </w:rPr>
-        <w:t xml:space="preserve"> legen </w:t>
+        <w:t xml:space="preserve">Wir möchten an diesem Abend mit Euch </w:t>
+      </w:r>
+      <w:r>
+        <w:rPr>
+          <w:rFonts w:ascii="Helvetica" w:hAnsi="Helvetica" w:cs="Helvetica"/>
+          <w:sz w:val="22"/>
+          <w:lang w:val="de-DE"/>
+        </w:rPr>
+        <w:t>den Fokus auf</w:t>
+      </w:r>
+      <w:r>
+        <w:rPr>
+          <w:rFonts w:ascii="Helvetica" w:hAnsi="Helvetica" w:cs="Helvetica"/>
+          <w:sz w:val="22"/>
+          <w:lang w:val="de-DE"/>
+        </w:rPr>
+        <w:t xml:space="preserve"> </w:t>
+      </w:r>
+      <w:r>
+        <w:rPr>
+          <w:rFonts w:ascii="Helvetica" w:hAnsi="Helvetica" w:cs="Helvetica"/>
+          <w:sz w:val="22"/>
+          <w:lang w:val="de-DE"/>
+        </w:rPr>
+        <w:t>Testen im agilen Entwicklungs</w:t>
+      </w:r>
+      <w:r>
+        <w:rPr>
+          <w:rFonts w:ascii="Helvetica" w:hAnsi="Helvetica" w:cs="Helvetica"/>
+          <w:sz w:val="22"/>
+          <w:lang w:val="de-DE"/>
+        </w:rPr>
+        <w:t>kontext</w:t>
+      </w:r>
+      <w:r>
+        <w:rPr>
+          <w:rFonts w:ascii="Helvetica" w:hAnsi="Helvetica" w:cs="Helvetica"/>
+          <w:sz w:val="22"/>
+          <w:lang w:val="de-DE"/>
+        </w:rPr>
+        <w:t xml:space="preserve"> </w:t>
+      </w:r>
+      <w:r>
+        <w:rPr>
+          <w:rFonts w:ascii="Helvetica" w:hAnsi="Helvetica" w:cs="Helvetica"/>
+          <w:sz w:val="22"/>
+          <w:lang w:val="de-DE"/>
+        </w:rPr>
+        <w:t>legen</w:t>
+      </w:r>
+      <w:r>
+        <w:rPr>
+          <w:rFonts w:ascii="Helvetica" w:hAnsi="Helvetica" w:cs="Helvetica"/>
+          <w:sz w:val="22"/>
+          <w:lang w:val="de-DE"/>
+        </w:rPr>
+        <w:t xml:space="preserve"> </w:t>
       </w:r>
       <w:r>
         <w:rPr>
@@ -865,15 +909,185 @@
           <w:sz w:val="22"/>
           <w:lang w:val="de-DE"/>
         </w:rPr>
-        <w:t xml:space="preserve"> verschiedenste Testarten kennenlernen.</w:t>
-      </w:r>
-      <w:r>
-        <w:rPr>
-          <w:rFonts w:ascii="Helvetica" w:hAnsi="Helvetica" w:cs="Helvetica"/>
-          <w:sz w:val="22"/>
-          <w:lang w:val="de-DE"/>
-        </w:rPr>
         <w:t xml:space="preserve"> </w:t>
+      </w:r>
+      <w:r>
+        <w:rPr>
+          <w:rFonts w:ascii="Helvetica" w:hAnsi="Helvetica" w:cs="Helvetica"/>
+          <w:sz w:val="22"/>
+          <w:lang w:val="de-DE"/>
+        </w:rPr>
+        <w:t>verschiedene</w:t>
+      </w:r>
+      <w:r>
+        <w:rPr>
+          <w:rFonts w:ascii="Helvetica" w:hAnsi="Helvetica" w:cs="Helvetica"/>
+          <w:sz w:val="22"/>
+          <w:lang w:val="de-DE"/>
+        </w:rPr>
+        <w:t xml:space="preserve"> Testarten </w:t>
+      </w:r>
+      <w:r>
+        <w:rPr>
+          <w:rFonts w:ascii="Helvetica" w:hAnsi="Helvetica" w:cs="Helvetica"/>
+          <w:sz w:val="22"/>
+          <w:lang w:val="de-DE"/>
+        </w:rPr>
+        <w:t xml:space="preserve">näher </w:t>
+      </w:r>
+      <w:r>
+        <w:rPr>
+          <w:rFonts w:ascii="Helvetica" w:hAnsi="Helvetica" w:cs="Helvetica"/>
+          <w:sz w:val="22"/>
+          <w:lang w:val="de-DE"/>
+        </w:rPr>
+        <w:t>kennenlernen.</w:t>
+      </w:r>
+      <w:r>
+        <w:rPr>
+          <w:rFonts w:ascii="Helvetica" w:hAnsi="Helvetica" w:cs="Helvetica"/>
+          <w:sz w:val="22"/>
+          <w:lang w:val="de-DE"/>
+        </w:rPr>
+        <w:t xml:space="preserve"> </w:t>
+      </w:r>
+      <w:r>
+        <w:rPr>
+          <w:rFonts w:ascii="Helvetica" w:hAnsi="Helvetica" w:cs="Helvetica"/>
+          <w:sz w:val="22"/>
+          <w:lang w:val="de-DE"/>
+        </w:rPr>
+        <w:t xml:space="preserve">Hierbei möchten wir </w:t>
+      </w:r>
+      <w:r>
+        <w:rPr>
+          <w:rFonts w:ascii="Helvetica" w:hAnsi="Helvetica" w:cs="Helvetica"/>
+          <w:sz w:val="22"/>
+          <w:lang w:val="de-DE"/>
+        </w:rPr>
+        <w:t>alle</w:t>
+      </w:r>
+      <w:r>
+        <w:rPr>
+          <w:rFonts w:ascii="Helvetica" w:hAnsi="Helvetica" w:cs="Helvetica"/>
+          <w:sz w:val="22"/>
+          <w:lang w:val="de-DE"/>
+        </w:rPr>
+        <w:t xml:space="preserve"> Projekt-</w:t>
+      </w:r>
+      <w:r>
+        <w:rPr>
+          <w:rFonts w:ascii="Helvetica" w:hAnsi="Helvetica" w:cs="Helvetica"/>
+          <w:sz w:val="22"/>
+          <w:lang w:val="de-DE"/>
+        </w:rPr>
+        <w:t xml:space="preserve">Stakeholder </w:t>
+      </w:r>
+      <w:r>
+        <w:rPr>
+          <w:rFonts w:ascii="Helvetica" w:hAnsi="Helvetica" w:cs="Helvetica"/>
+          <w:sz w:val="22"/>
+          <w:lang w:val="de-DE"/>
+        </w:rPr>
+        <w:t>(DEV, PM, PO</w:t>
+      </w:r>
+      <w:r>
+        <w:rPr>
+          <w:rFonts w:ascii="Helvetica" w:hAnsi="Helvetica" w:cs="Helvetica"/>
+          <w:sz w:val="22"/>
+          <w:lang w:val="de-DE"/>
+        </w:rPr>
+        <w:t xml:space="preserve"> </w:t>
+      </w:r>
+      <w:bookmarkStart w:id="0" w:name="_GoBack"/>
+      <w:bookmarkEnd w:id="0"/>
+      <w:r>
+        <w:rPr>
+          <w:rFonts w:ascii="Helvetica" w:hAnsi="Helvetica" w:cs="Helvetica"/>
+          <w:sz w:val="22"/>
+          <w:lang w:val="de-DE"/>
+        </w:rPr>
+        <w:t>...</w:t>
+      </w:r>
+      <w:r>
+        <w:rPr>
+          <w:rFonts w:ascii="Helvetica" w:hAnsi="Helvetica" w:cs="Helvetica"/>
+          <w:sz w:val="22"/>
+          <w:lang w:val="de-DE"/>
+        </w:rPr>
+        <w:t xml:space="preserve">) </w:t>
+      </w:r>
+      <w:r>
+        <w:rPr>
+          <w:rFonts w:ascii="Helvetica" w:hAnsi="Helvetica" w:cs="Helvetica"/>
+          <w:sz w:val="22"/>
+          <w:lang w:val="de-DE"/>
+        </w:rPr>
+        <w:t xml:space="preserve">an einen Tisch </w:t>
+      </w:r>
+      <w:r>
+        <w:rPr>
+          <w:rFonts w:ascii="Helvetica" w:hAnsi="Helvetica" w:cs="Helvetica"/>
+          <w:sz w:val="22"/>
+          <w:lang w:val="de-DE"/>
+        </w:rPr>
+        <w:t xml:space="preserve">bringen </w:t>
+      </w:r>
+      <w:r>
+        <w:rPr>
+          <w:rFonts w:ascii="Helvetica" w:hAnsi="Helvetica" w:cs="Helvetica"/>
+          <w:sz w:val="22"/>
+          <w:lang w:val="de-DE"/>
+        </w:rPr>
+        <w:t xml:space="preserve">und </w:t>
+      </w:r>
+      <w:r>
+        <w:rPr>
+          <w:rFonts w:ascii="Helvetica" w:hAnsi="Helvetica" w:cs="Helvetica"/>
+          <w:sz w:val="22"/>
+          <w:lang w:val="de-DE"/>
+        </w:rPr>
+        <w:t>die Themen</w:t>
+      </w:r>
+      <w:r>
+        <w:rPr>
+          <w:rFonts w:ascii="Helvetica" w:hAnsi="Helvetica" w:cs="Helvetica"/>
+          <w:sz w:val="22"/>
+          <w:lang w:val="de-DE"/>
+        </w:rPr>
+        <w:t xml:space="preserve"> </w:t>
+      </w:r>
+      <w:r>
+        <w:rPr>
+          <w:rFonts w:ascii="Helvetica" w:hAnsi="Helvetica" w:cs="Helvetica"/>
+          <w:sz w:val="22"/>
+          <w:lang w:val="de-DE"/>
+        </w:rPr>
+        <w:t xml:space="preserve">Testen </w:t>
+      </w:r>
+      <w:r>
+        <w:rPr>
+          <w:rFonts w:ascii="Helvetica" w:hAnsi="Helvetica" w:cs="Helvetica"/>
+          <w:sz w:val="22"/>
+          <w:lang w:val="de-DE"/>
+        </w:rPr>
+        <w:t xml:space="preserve">und QA </w:t>
+      </w:r>
+      <w:r>
+        <w:rPr>
+          <w:rFonts w:ascii="Helvetica" w:hAnsi="Helvetica" w:cs="Helvetica"/>
+          <w:sz w:val="22"/>
+          <w:lang w:val="de-DE"/>
+        </w:rPr>
+        <w:t>diskutieren</w:t>
+      </w:r>
+      <w:r>
+        <w:rPr>
+          <w:rFonts w:ascii="Helvetica" w:hAnsi="Helvetica" w:cs="Helvetica"/>
+          <w:sz w:val="22"/>
+          <w:lang w:val="de-DE"/>
+        </w:rPr>
+        <w:t>.</w:t>
       </w:r>
     </w:p>
     <w:p>
@@ -929,25 +1143,7 @@
           <w:bCs/>
           <w:lang w:val="de-DE"/>
         </w:rPr>
-        <w:t xml:space="preserve"> </w:t>
-      </w:r>
-      <w:r>
-        <w:rPr>
-          <w:rFonts w:ascii="Helvetica" w:hAnsi="Helvetica" w:cs="Helvetica"/>
-          <w:b/>
-          <w:bCs/>
-          <w:lang w:val="de-DE"/>
-        </w:rPr>
-        <w:t xml:space="preserve">Autor </w:t>
-      </w:r>
-      <w:r>
-        <w:rPr>
-          <w:rFonts w:ascii="Helvetica" w:hAnsi="Helvetica" w:cs="Helvetica"/>
-          <w:b/>
-          <w:bCs/>
-          <w:lang w:val="de-DE"/>
-        </w:rPr>
-        <w:t xml:space="preserve">zahlreicher Bücher im Testumfeld </w:t>
+        <w:t xml:space="preserve"> Testabteilungsleiter, Fachbuchautor </w:t>
       </w:r>
       <w:r>
         <w:rPr>
@@ -1065,15 +1261,7 @@
           <w:sz w:val="22"/>
           <w:lang w:val="de-DE"/>
         </w:rPr>
-        <w:t>Test</w:t>
-      </w:r>
-      <w:r>
-        <w:rPr>
-          <w:rFonts w:ascii="Helvetica" w:hAnsi="Helvetica" w:cs="Helvetica"/>
-          <w:sz w:val="22"/>
-          <w:lang w:val="de-DE"/>
-        </w:rPr>
-        <w:t>design</w:t>
+        <w:t>Anwendung und Abstraktion von Testmethoden</w:t>
       </w:r>
     </w:p>
     <w:p>
@@ -1333,7 +1521,7 @@
           <w:szCs w:val="22"/>
           <w:lang w:val="de-DE"/>
         </w:rPr>
-        <w:t>Integrationstesting</w:t>
+        <w:t>Integrationstests</w:t>
       </w:r>
       <w:r>
         <w:rPr>
@@ -1385,8 +1573,6 @@
         </w:rPr>
         <w:t>Einstieg in das S</w:t>
       </w:r>
-      <w:bookmarkStart w:id="0" w:name="_GoBack"/>
-      <w:bookmarkEnd w:id="0"/>
       <w:r>
         <w:rPr>
           <w:rFonts w:ascii="Helvetica" w:hAnsi="Helvetica" w:cs="Helvetica"/>
@@ -1395,7 +1581,67 @@
           <w:szCs w:val="22"/>
           <w:lang w:val="de-DE"/>
         </w:rPr>
-        <w:t>chneiden von Tests und das Anwenden von Selektoren und XPath-Ausdrücken, SauceLabs</w:t>
+        <w:t>chneiden von Tests</w:t>
+      </w:r>
+      <w:r>
+        <w:rPr>
+          <w:rFonts w:ascii="Helvetica" w:hAnsi="Helvetica" w:cs="Helvetica"/>
+          <w:i/>
+          <w:sz w:val="22"/>
+          <w:szCs w:val="22"/>
+          <w:lang w:val="de-DE"/>
+        </w:rPr>
+        <w:t>,</w:t>
+      </w:r>
+      <w:r>
+        <w:rPr>
+          <w:rFonts w:ascii="Helvetica" w:hAnsi="Helvetica" w:cs="Helvetica"/>
+          <w:i/>
+          <w:sz w:val="22"/>
+          <w:szCs w:val="22"/>
+          <w:lang w:val="de-DE"/>
+        </w:rPr>
+        <w:t xml:space="preserve"> Anwenden von </w:t>
+      </w:r>
+      <w:r>
+        <w:rPr>
+          <w:rFonts w:ascii="Helvetica" w:hAnsi="Helvetica" w:cs="Helvetica"/>
+          <w:i/>
+          <w:sz w:val="22"/>
+          <w:szCs w:val="22"/>
+          <w:lang w:val="de-DE"/>
+        </w:rPr>
+        <w:t xml:space="preserve">CSS </w:t>
+      </w:r>
+      <w:r>
+        <w:rPr>
+          <w:rFonts w:ascii="Helvetica" w:hAnsi="Helvetica" w:cs="Helvetica"/>
+          <w:i/>
+          <w:sz w:val="22"/>
+          <w:szCs w:val="22"/>
+          <w:lang w:val="de-DE"/>
+        </w:rPr>
+        <w:t xml:space="preserve">Selektoren und XPath-Ausdrücken, </w:t>
+      </w:r>
+      <w:r>
+        <w:rPr>
+          <w:rFonts w:ascii="Helvetica" w:hAnsi="Helvetica" w:cs="Helvetica"/>
+          <w:i/>
+          <w:sz w:val="22"/>
+          <w:szCs w:val="22"/>
+          <w:lang w:val="de-DE"/>
+        </w:rPr>
+        <w:t xml:space="preserve">Ausführung mit </w:t>
+      </w:r>
+      <w:r>
+        <w:rPr>
+          <w:rFonts w:ascii="Helvetica" w:hAnsi="Helvetica" w:cs="Helvetica"/>
+          <w:i/>
+          <w:sz w:val="22"/>
+          <w:szCs w:val="22"/>
+          <w:lang w:val="de-DE"/>
+        </w:rPr>
+        <w:t>SauceLabs</w:t>
       </w:r>
     </w:p>
     <w:p>
@@ -1440,7 +1686,18 @@
           <w:szCs w:val="22"/>
           <w:lang w:val="de-DE"/>
         </w:rPr>
-        <w:t xml:space="preserve">- und Performancetests </w:t>
+        <w:t>- und Performanz</w:t>
+      </w:r>
+      <w:r>
+        <w:rPr>
+          <w:rFonts w:ascii="Helvetica" w:hAnsi="Helvetica" w:cs="Helvetica"/>
+          <w:i/>
+          <w:iCs/>
+          <w:sz w:val="22"/>
+          <w:szCs w:val="22"/>
+          <w:lang w:val="de-DE"/>
+        </w:rPr>
+        <w:t xml:space="preserve">tests </w:t>
       </w:r>
       <w:r>
         <w:rPr>
@@ -1529,7 +1786,7 @@
           <w:szCs w:val="22"/>
           <w:lang w:val="de-DE"/>
         </w:rPr>
-        <w:t xml:space="preserve">Wir sorgen für die Location und eine ausreichende Versorgung mit Snacks, </w:t>
+        <w:t xml:space="preserve">Wir sorgen für die Location und eine ausreichende Versorgung mit </w:t>
       </w:r>
       <w:r>
         <w:rPr>
@@ -1547,79 +1804,7 @@
           <w:szCs w:val="22"/>
           <w:lang w:val="de-DE"/>
         </w:rPr>
-        <w:t xml:space="preserve"> und Getränken und freuen uns darauf mit Euch </w:t>
-      </w:r>
-      <w:r>
-        <w:rPr>
-          <w:rFonts w:ascii="Helvetica" w:hAnsi="Helvetica" w:cs="Helvetica"/>
-          <w:sz w:val="22"/>
-          <w:szCs w:val="22"/>
-          <w:lang w:val="de-DE"/>
-        </w:rPr>
-        <w:t xml:space="preserve">unser </w:t>
-      </w:r>
-      <w:r>
-        <w:rPr>
-          <w:rFonts w:ascii="Helvetica" w:hAnsi="Helvetica" w:cs="Helvetica"/>
-          <w:sz w:val="22"/>
-          <w:szCs w:val="22"/>
-          <w:lang w:val="de-DE"/>
-        </w:rPr>
-        <w:t xml:space="preserve">viertes </w:t>
-      </w:r>
-      <w:r>
-        <w:rPr>
-          <w:rFonts w:ascii="Helvetica" w:hAnsi="Helvetica" w:cs="Helvetica"/>
-          <w:sz w:val="22"/>
-          <w:szCs w:val="22"/>
-          <w:lang w:val="de-DE"/>
-        </w:rPr>
-        <w:t xml:space="preserve">Treffen </w:t>
-      </w:r>
-      <w:r>
-        <w:rPr>
-          <w:rFonts w:ascii="Helvetica" w:hAnsi="Helvetica" w:cs="Helvetica"/>
-          <w:sz w:val="22"/>
-          <w:szCs w:val="22"/>
-          <w:lang w:val="de-DE"/>
-        </w:rPr>
-        <w:t>zu</w:t>
-      </w:r>
-      <w:r>
-        <w:rPr>
-          <w:rFonts w:ascii="Helvetica" w:hAnsi="Helvetica" w:cs="Helvetica"/>
-          <w:sz w:val="22"/>
-          <w:szCs w:val="22"/>
-          <w:lang w:val="de-DE"/>
-        </w:rPr>
-        <w:t xml:space="preserve"> begehen</w:t>
-      </w:r>
-      <w:r>
-        <w:rPr>
-          <w:rFonts w:ascii="Helvetica" w:hAnsi="Helvetica" w:cs="Helvetica"/>
-          <w:sz w:val="22"/>
-          <w:szCs w:val="22"/>
-          <w:lang w:val="de-DE"/>
-        </w:rPr>
-        <w:t xml:space="preserve">. </w:t>
-      </w:r>
-      <w:r>
-        <w:rPr>
-          <w:rFonts w:ascii="Helvetica" w:hAnsi="Helvetica" w:cs="Helvetica"/>
-          <w:sz w:val="22"/>
-          <w:szCs w:val="22"/>
-          <w:lang w:val="de-DE"/>
-        </w:rPr>
-        <w:t>Eine</w:t>
-      </w:r>
-      <w:r>
-        <w:rPr>
-          <w:rFonts w:ascii="Helvetica" w:hAnsi="Helvetica" w:cs="Helvetica"/>
-          <w:sz w:val="22"/>
-          <w:szCs w:val="22"/>
-          <w:lang w:val="de-DE"/>
-        </w:rPr>
-        <w:t xml:space="preserve"> </w:t>
+        <w:t xml:space="preserve"> und Getränken. Um eine </w:t>
       </w:r>
       <w:r>
         <w:rPr>
@@ -2916,7 +3101,7 @@
 </file>
 
 <file path=customXml/itemProps1.xml><?xml version="1.0" encoding="utf-8"?>
-<ds:datastoreItem xmlns:ds="http://schemas.openxmlformats.org/officeDocument/2006/customXml" ds:itemID="{39482AA2-FDC8-9E4F-B5A8-0B4A7C644327}">
+<ds:datastoreItem xmlns:ds="http://schemas.openxmlformats.org/officeDocument/2006/customXml" ds:itemID="{D43B5DDB-8E88-F148-AACB-C5735DF3F4D0}">
   <ds:schemaRefs>
     <ds:schemaRef ds:uri="http://schemas.openxmlformats.org/officeDocument/2006/bibliography"/>
   </ds:schemaRefs>

</xml_diff>

<commit_message>
Minor changes in pdf
</commit_message>
<xml_diff>
--- a/orga/Softwerkskammer_Jena_Developers_Meetup_004_Test_Paradise.docx
+++ b/orga/Softwerkskammer_Jena_Developers_Meetup_004_Test_Paradise.docx
@@ -1354,8 +1354,19 @@
           <w:bCs/>
           <w:lang w:val="de-DE"/>
         </w:rPr>
-        <w:t>Testszenarien</w:t>
-      </w:r>
+        <w:t>Test</w:t>
+      </w:r>
+      <w:r>
+        <w:rPr>
+          <w:rFonts w:ascii="Helvetica" w:hAnsi="Helvetica" w:cs="Helvetica"/>
+          <w:b/>
+          <w:bCs/>
+          <w:lang w:val="de-DE"/>
+        </w:rPr>
+        <w:t>gebieten</w:t>
+      </w:r>
+      <w:bookmarkStart w:id="0" w:name="_GoBack"/>
+      <w:bookmarkEnd w:id="0"/>
       <w:r>
         <w:rPr>
           <w:rFonts w:ascii="Helvetica" w:hAnsi="Helvetica" w:cs="Helvetica"/>
@@ -1583,8 +1594,6 @@
         </w:rPr>
         <w:t>BDD-</w:t>
       </w:r>
-      <w:bookmarkStart w:id="0" w:name="_GoBack"/>
-      <w:bookmarkEnd w:id="0"/>
       <w:r>
         <w:rPr>
           <w:rFonts w:ascii="Helvetica" w:hAnsi="Helvetica" w:cs="Helvetica"/>
@@ -3113,7 +3122,7 @@
 </file>
 
 <file path=customXml/itemProps1.xml><?xml version="1.0" encoding="utf-8"?>
-<ds:datastoreItem xmlns:ds="http://schemas.openxmlformats.org/officeDocument/2006/customXml" ds:itemID="{D772FBA7-4A55-7F46-90F1-EFE86FDEB042}">
+<ds:datastoreItem xmlns:ds="http://schemas.openxmlformats.org/officeDocument/2006/customXml" ds:itemID="{E0B8B1CF-8C55-8C40-ADB2-AF23B9855307}">
   <ds:schemaRefs>
     <ds:schemaRef ds:uri="http://schemas.openxmlformats.org/officeDocument/2006/bibliography"/>
   </ds:schemaRefs>

</xml_diff>

<commit_message>
Adjust start time for workshops
</commit_message>
<xml_diff>
--- a/orga/Softwerkskammer_Jena_Developers_Meetup_004_Test_Paradise.docx
+++ b/orga/Softwerkskammer_Jena_Developers_Meetup_004_Test_Paradise.docx
@@ -1289,8 +1289,6 @@
         </w:rPr>
         <w:t>Exploratives/M</w:t>
       </w:r>
-      <w:bookmarkStart w:id="0" w:name="_GoBack"/>
-      <w:bookmarkEnd w:id="0"/>
       <w:r>
         <w:rPr>
           <w:rFonts w:ascii="Helvetica" w:hAnsi="Helvetica" w:cs="Helvetica"/>
@@ -1400,8 +1398,10 @@
           <w:bCs/>
           <w:lang w:val="de-DE"/>
         </w:rPr>
-        <w:t>ab 19:30</w:t>
-      </w:r>
+        <w:t>ab 19:15</w:t>
+      </w:r>
+      <w:bookmarkStart w:id="0" w:name="_GoBack"/>
+      <w:bookmarkEnd w:id="0"/>
       <w:r>
         <w:rPr>
           <w:rFonts w:ascii="Helvetica" w:hAnsi="Helvetica" w:cs="Helvetica"/>
@@ -3152,7 +3152,7 @@
 </file>
 
 <file path=customXml/itemProps1.xml><?xml version="1.0" encoding="utf-8"?>
-<ds:datastoreItem xmlns:ds="http://schemas.openxmlformats.org/officeDocument/2006/customXml" ds:itemID="{759646AB-FE16-024E-B9DC-42B18C3BD3A4}">
+<ds:datastoreItem xmlns:ds="http://schemas.openxmlformats.org/officeDocument/2006/customXml" ds:itemID="{298E99C9-7C3F-8842-B4A9-2AE566BB6867}">
   <ds:schemaRefs>
     <ds:schemaRef ds:uri="http://schemas.openxmlformats.org/officeDocument/2006/bibliography"/>
   </ds:schemaRefs>

</xml_diff>